<commit_message>
Correct mistake in trad gravity - ppml
</commit_message>
<xml_diff>
--- a/output/tables/tab_traditional_gravity.docx
+++ b/output/tables/tab_traditional_gravity.docx
@@ -1101,7 +1101,7 @@
                 <w:szCs w:val="22"/>
                 <w:color w:val="000000"/>
               </w:rPr>
-              <w:t xml:space="preserve">0.438</w:t>
+              <w:t xml:space="preserve">0.437</w:t>
             </w:r>
           </w:p>
         </w:tc>
@@ -1252,7 +1252,7 @@
                 <w:szCs w:val="22"/>
                 <w:color w:val="000000"/>
               </w:rPr>
-              <w:t xml:space="preserve">(0.085)</w:t>
+              <w:t xml:space="preserve">(0.084)</w:t>
             </w:r>
           </w:p>
         </w:tc>
@@ -1403,7 +1403,7 @@
                 <w:szCs w:val="22"/>
                 <w:color w:val="000000"/>
               </w:rPr>
-              <w:t xml:space="preserve">0.246</w:t>
+              <w:t xml:space="preserve">0.247</w:t>
             </w:r>
           </w:p>
         </w:tc>
@@ -1705,7 +1705,7 @@
                 <w:szCs w:val="22"/>
                 <w:color w:val="000000"/>
               </w:rPr>
-              <w:t xml:space="preserve">-0.223</w:t>
+              <w:t xml:space="preserve">-0.222</w:t>
             </w:r>
           </w:p>
         </w:tc>
@@ -3231,7 +3231,7 @@
                 <w:szCs w:val="22"/>
                 <w:color w:val="000000"/>
               </w:rPr>
-              <w:t xml:space="preserve">25689</w:t>
+              <w:t xml:space="preserve">28152</w:t>
             </w:r>
           </w:p>
         </w:tc>
@@ -3533,7 +3533,7 @@
                 <w:szCs w:val="22"/>
                 <w:color w:val="000000"/>
               </w:rPr>
-              <w:t xml:space="preserve">-2182850</w:t>
+              <w:t xml:space="preserve">-2194537</w:t>
             </w:r>
           </w:p>
         </w:tc>
@@ -3684,7 +3684,7 @@
                 <w:szCs w:val="22"/>
                 <w:color w:val="000000"/>
               </w:rPr>
-              <w:t xml:space="preserve">4367361</w:t>
+              <w:t xml:space="preserve">4390736</w:t>
             </w:r>
           </w:p>
         </w:tc>

</xml_diff>